<commit_message>
Fixed bug clipping out other mails.
Added `Programs Specifications`.
Removed `sort.js` (not used).
</commit_message>
<xml_diff>
--- a/Program Specifications Template.docx
+++ b/Program Specifications Template.docx
@@ -158,7 +158,7 @@
           <w:sz w:val="22"/>
           <w:szCs w:val="22"/>
         </w:rPr>
-        <w:t>&lt;Name of your Group&gt;</w:t>
+        <w:t>DASALGO Machine Project; Tag Sorting Algorithm</w:t>
       </w:r>
     </w:p>
     <w:p>
@@ -429,8 +429,20 @@
           <w:sz w:val="22"/>
           <w:szCs w:val="22"/>
         </w:rPr>
-        <w:t>&lt;</w:t>
-      </w:r>
+        <w:t>Aquino, Raphael</w:t>
+      </w:r>
+    </w:p>
+    <w:p>
+      <w:pPr>
+        <w:pStyle w:val="Heading3"/>
+        <w:spacing w:before="40" w:beforeAutospacing="0" w:after="0" w:afterAutospacing="0"/>
+        <w:jc w:val="center"/>
+        <w:rPr>
+          <w:b w:val="0"/>
+          <w:sz w:val="22"/>
+          <w:szCs w:val="22"/>
+        </w:rPr>
+      </w:pPr>
       <w:proofErr w:type="spellStart"/>
       <w:r>
         <w:rPr>
@@ -438,7 +450,7 @@
           <w:sz w:val="22"/>
           <w:szCs w:val="22"/>
         </w:rPr>
-        <w:t>lastname</w:t>
+        <w:t>Batinga</w:t>
       </w:r>
       <w:proofErr w:type="spellEnd"/>
       <w:r>
@@ -456,16 +468,48 @@
           <w:sz w:val="22"/>
           <w:szCs w:val="22"/>
         </w:rPr>
-        <w:t>firstname</w:t>
+        <w:t>Jewn</w:t>
       </w:r>
       <w:proofErr w:type="spellEnd"/>
-      <w:r>
-        <w:rPr>
-          <w:b w:val="0"/>
-          <w:sz w:val="22"/>
-          <w:szCs w:val="22"/>
-        </w:rPr>
-        <w:t>&gt; of all group members, in alphabetical order</w:t>
+    </w:p>
+    <w:p>
+      <w:pPr>
+        <w:pStyle w:val="Heading3"/>
+        <w:spacing w:before="40" w:beforeAutospacing="0" w:after="0" w:afterAutospacing="0"/>
+        <w:jc w:val="center"/>
+        <w:rPr>
+          <w:b w:val="0"/>
+          <w:sz w:val="22"/>
+          <w:szCs w:val="22"/>
+        </w:rPr>
+      </w:pPr>
+      <w:r>
+        <w:rPr>
+          <w:b w:val="0"/>
+          <w:sz w:val="22"/>
+          <w:szCs w:val="22"/>
+        </w:rPr>
+        <w:t>Chua, Gian</w:t>
+      </w:r>
+    </w:p>
+    <w:p>
+      <w:pPr>
+        <w:pStyle w:val="Heading3"/>
+        <w:spacing w:before="40" w:beforeAutospacing="0" w:after="0" w:afterAutospacing="0"/>
+        <w:jc w:val="center"/>
+        <w:rPr>
+          <w:b w:val="0"/>
+          <w:sz w:val="22"/>
+          <w:szCs w:val="22"/>
+        </w:rPr>
+      </w:pPr>
+      <w:r>
+        <w:rPr>
+          <w:b w:val="0"/>
+          <w:sz w:val="22"/>
+          <w:szCs w:val="22"/>
+        </w:rPr>
+        <w:t>Wong, Michael Edmund</w:t>
       </w:r>
     </w:p>
     <w:p>
@@ -479,22 +523,6 @@
           <w:szCs w:val="22"/>
         </w:rPr>
       </w:pPr>
-      <w:r>
-        <w:rPr>
-          <w:b w:val="0"/>
-          <w:sz w:val="22"/>
-          <w:szCs w:val="22"/>
-        </w:rPr>
-        <w:tab/>
-      </w:r>
-      <w:r>
-        <w:rPr>
-          <w:b w:val="0"/>
-          <w:sz w:val="22"/>
-          <w:szCs w:val="22"/>
-        </w:rPr>
-        <w:tab/>
-      </w:r>
     </w:p>
     <w:p>
       <w:pPr>
@@ -579,6 +607,14 @@
           <w:szCs w:val="22"/>
         </w:rPr>
       </w:pPr>
+      <w:r>
+        <w:rPr>
+          <w:b w:val="0"/>
+          <w:sz w:val="22"/>
+          <w:szCs w:val="22"/>
+        </w:rPr>
+        <w:tab/>
+      </w:r>
     </w:p>
     <w:p>
       <w:pPr>
@@ -608,50 +644,6 @@
       <w:pPr>
         <w:pStyle w:val="Heading3"/>
         <w:spacing w:before="40" w:beforeAutospacing="0" w:after="0" w:afterAutospacing="0"/>
-        <w:ind w:left="2160" w:firstLine="720"/>
-        <w:rPr>
-          <w:b w:val="0"/>
-          <w:sz w:val="22"/>
-          <w:szCs w:val="22"/>
-        </w:rPr>
-      </w:pPr>
-      <w:r>
-        <w:rPr>
-          <w:b w:val="0"/>
-          <w:sz w:val="22"/>
-          <w:szCs w:val="22"/>
-        </w:rPr>
-        <w:tab/>
-      </w:r>
-    </w:p>
-    <w:p>
-      <w:pPr>
-        <w:pStyle w:val="Heading3"/>
-        <w:spacing w:before="40" w:beforeAutospacing="0" w:after="0" w:afterAutospacing="0"/>
-        <w:ind w:left="2160" w:firstLine="720"/>
-        <w:rPr>
-          <w:b w:val="0"/>
-          <w:sz w:val="22"/>
-          <w:szCs w:val="22"/>
-        </w:rPr>
-      </w:pPr>
-    </w:p>
-    <w:p>
-      <w:pPr>
-        <w:pStyle w:val="Heading3"/>
-        <w:spacing w:before="40" w:beforeAutospacing="0" w:after="0" w:afterAutospacing="0"/>
-        <w:ind w:left="2160" w:firstLine="720"/>
-        <w:rPr>
-          <w:b w:val="0"/>
-          <w:sz w:val="22"/>
-          <w:szCs w:val="22"/>
-        </w:rPr>
-      </w:pPr>
-    </w:p>
-    <w:p>
-      <w:pPr>
-        <w:pStyle w:val="Heading3"/>
-        <w:spacing w:before="40" w:beforeAutospacing="0" w:after="0" w:afterAutospacing="0"/>
         <w:jc w:val="center"/>
         <w:rPr>
           <w:b w:val="0"/>
@@ -665,7 +657,7 @@
           <w:sz w:val="22"/>
           <w:szCs w:val="22"/>
         </w:rPr>
-        <w:t>&lt;Teacher’s Name&gt;</w:t>
+        <w:t>Rivera, Joanna Pauline</w:t>
       </w:r>
     </w:p>
     <w:p>
@@ -798,90 +790,22 @@
           <w:sz w:val="22"/>
           <w:szCs w:val="22"/>
         </w:rPr>
-        <w:t xml:space="preserve">In paragraph form, provide an overview of </w:t>
-      </w:r>
-      <w:r>
-        <w:rPr>
-          <w:b w:val="0"/>
-          <w:sz w:val="22"/>
-          <w:szCs w:val="22"/>
-        </w:rPr>
-        <w:t>the</w:t>
-      </w:r>
-      <w:r>
-        <w:rPr>
-          <w:b w:val="0"/>
-          <w:sz w:val="22"/>
-          <w:szCs w:val="22"/>
-        </w:rPr>
-        <w:t xml:space="preserve"> program</w:t>
-      </w:r>
-      <w:r>
-        <w:rPr>
-          <w:b w:val="0"/>
-          <w:sz w:val="22"/>
-          <w:szCs w:val="22"/>
-        </w:rPr>
-        <w:t xml:space="preserve"> </w:t>
-      </w:r>
-      <w:r>
-        <w:rPr>
-          <w:b w:val="0"/>
-          <w:sz w:val="22"/>
-          <w:szCs w:val="22"/>
-        </w:rPr>
-        <w:t xml:space="preserve">that </w:t>
-      </w:r>
-      <w:r>
-        <w:rPr>
-          <w:b w:val="0"/>
-          <w:sz w:val="22"/>
-          <w:szCs w:val="22"/>
-        </w:rPr>
-        <w:t>you developed</w:t>
-      </w:r>
-      <w:r>
-        <w:rPr>
-          <w:b w:val="0"/>
-          <w:sz w:val="22"/>
-          <w:szCs w:val="22"/>
-        </w:rPr>
-        <w:t xml:space="preserve">. </w:t>
-      </w:r>
-      <w:r>
-        <w:rPr>
-          <w:b w:val="0"/>
-          <w:sz w:val="22"/>
-          <w:szCs w:val="22"/>
-        </w:rPr>
-        <w:t xml:space="preserve">The following serves as your checklist for the items that should be present </w:t>
-      </w:r>
-      <w:r>
-        <w:rPr>
-          <w:b w:val="0"/>
-          <w:sz w:val="22"/>
-          <w:szCs w:val="22"/>
-        </w:rPr>
-        <w:t>in this chapter</w:t>
-      </w:r>
-      <w:r>
-        <w:rPr>
-          <w:b w:val="0"/>
-          <w:sz w:val="22"/>
-          <w:szCs w:val="22"/>
-        </w:rPr>
-        <w:t>:</w:t>
-      </w:r>
-    </w:p>
-    <w:p>
-      <w:pPr>
-        <w:pStyle w:val="Heading3"/>
-        <w:numPr>
-          <w:ilvl w:val="0"/>
-          <w:numId w:val="15"/>
-        </w:numPr>
-        <w:spacing w:before="0" w:beforeAutospacing="0" w:after="0" w:afterAutospacing="0"/>
-        <w:ind w:left="1800"/>
+        <w:t xml:space="preserve">This program serves </w:t>
+      </w:r>
+      <w:r>
+        <w:rPr>
+          <w:b w:val="0"/>
+          <w:sz w:val="22"/>
+          <w:szCs w:val="22"/>
+        </w:rPr>
+        <w:t>as a visual representation for tag sorting algorithm. Users may input multiple entries, thereafter called as ‘mails’ and will be sorted either according to distance or time it was inputted, while being on the same area of response, or ‘post offices.’ While the program is being used, the user may change how fast the application would do so, even after it was executed. It is also possible to completely halt the system and later be resumed to its labor. If the user wishes to choose a new set of ‘mails’, they may do so by clicking the ‘reset’ button.</w:t>
+      </w:r>
+    </w:p>
+    <w:p>
+      <w:pPr>
+        <w:pStyle w:val="Heading3"/>
+        <w:spacing w:before="120" w:beforeAutospacing="0" w:after="0" w:afterAutospacing="0"/>
+        <w:ind w:left="1080"/>
         <w:jc w:val="both"/>
         <w:rPr>
           <w:b w:val="0"/>
@@ -895,50 +819,14 @@
           <w:sz w:val="22"/>
           <w:szCs w:val="22"/>
         </w:rPr>
-        <w:t xml:space="preserve">What </w:t>
-      </w:r>
-      <w:r>
-        <w:rPr>
-          <w:b w:val="0"/>
-          <w:sz w:val="22"/>
-          <w:szCs w:val="22"/>
-        </w:rPr>
-        <w:t>program</w:t>
-      </w:r>
-      <w:r>
-        <w:rPr>
-          <w:b w:val="0"/>
-          <w:sz w:val="22"/>
-          <w:szCs w:val="22"/>
-        </w:rPr>
-        <w:t xml:space="preserve"> </w:t>
-      </w:r>
-      <w:r>
-        <w:rPr>
-          <w:b w:val="0"/>
-          <w:sz w:val="22"/>
-          <w:szCs w:val="22"/>
-        </w:rPr>
-        <w:t>did you develop</w:t>
-      </w:r>
-      <w:r>
-        <w:rPr>
-          <w:b w:val="0"/>
-          <w:sz w:val="22"/>
-          <w:szCs w:val="22"/>
-        </w:rPr>
-        <w:t>?</w:t>
-      </w:r>
-    </w:p>
-    <w:p>
-      <w:pPr>
-        <w:pStyle w:val="Heading3"/>
-        <w:numPr>
-          <w:ilvl w:val="0"/>
-          <w:numId w:val="15"/>
-        </w:numPr>
-        <w:spacing w:before="0" w:beforeAutospacing="0" w:after="0" w:afterAutospacing="0"/>
-        <w:ind w:left="1800"/>
+        <w:t>The program provides a comprehensible representation of each criteria, whereas the locations will be represented as red circles, the ‘post offices’ as slightly bigger blue circles, white lines that serve as paths, and a light blue arrow that represents the ‘mailman.’</w:t>
+      </w:r>
+    </w:p>
+    <w:p>
+      <w:pPr>
+        <w:pStyle w:val="Heading3"/>
+        <w:spacing w:before="120" w:beforeAutospacing="0" w:after="0" w:afterAutospacing="0"/>
+        <w:ind w:left="1080"/>
         <w:jc w:val="both"/>
         <w:rPr>
           <w:b w:val="0"/>
@@ -952,56 +840,105 @@
           <w:sz w:val="22"/>
           <w:szCs w:val="22"/>
         </w:rPr>
-        <w:t xml:space="preserve">What </w:t>
-      </w:r>
-      <w:r>
-        <w:rPr>
-          <w:b w:val="0"/>
-          <w:sz w:val="22"/>
-          <w:szCs w:val="22"/>
-        </w:rPr>
-        <w:t>can the user do with your program</w:t>
-      </w:r>
-      <w:r>
-        <w:rPr>
-          <w:b w:val="0"/>
-          <w:sz w:val="22"/>
-          <w:szCs w:val="22"/>
-        </w:rPr>
-        <w:t>?</w:t>
-      </w:r>
-      <w:r>
-        <w:rPr>
-          <w:b w:val="0"/>
-          <w:sz w:val="22"/>
-          <w:szCs w:val="22"/>
-        </w:rPr>
-        <w:t xml:space="preserve"> (e.g. The user will be able to select the starting post office. The user will also be able to input the </w:t>
-      </w:r>
-      <w:r>
-        <w:rPr>
-          <w:b w:val="0"/>
-          <w:sz w:val="22"/>
-          <w:szCs w:val="22"/>
-        </w:rPr>
-        <w:t xml:space="preserve">name and address of the recipient of the </w:t>
-      </w:r>
-      <w:r>
-        <w:rPr>
-          <w:b w:val="0"/>
-          <w:sz w:val="22"/>
-          <w:szCs w:val="22"/>
-        </w:rPr>
-        <w:t>mails</w:t>
-      </w:r>
-      <w:r>
-        <w:rPr>
-          <w:b w:val="0"/>
-          <w:sz w:val="22"/>
-          <w:szCs w:val="22"/>
-        </w:rPr>
-        <w:t>.)</w:t>
-      </w:r>
+        <w:t xml:space="preserve">To begin, the user must select at least 1 mail. These mails must have a recipient and will beforehand be provided with random names stored in the application. The user may choose a different name if they wish to do so. </w:t>
+      </w:r>
+      <w:r>
+        <w:rPr>
+          <w:b w:val="0"/>
+          <w:sz w:val="22"/>
+          <w:szCs w:val="22"/>
+        </w:rPr>
+        <w:t xml:space="preserve">Clicking the ‘confirm’ button will show a ‘map-like’ structure of which locations will be involved with the mails. </w:t>
+      </w:r>
+      <w:proofErr w:type="gramStart"/>
+      <w:r>
+        <w:rPr>
+          <w:b w:val="0"/>
+          <w:sz w:val="22"/>
+          <w:szCs w:val="22"/>
+        </w:rPr>
+        <w:t>In order to</w:t>
+      </w:r>
+      <w:proofErr w:type="gramEnd"/>
+      <w:r>
+        <w:rPr>
+          <w:b w:val="0"/>
+          <w:sz w:val="22"/>
+          <w:szCs w:val="22"/>
+        </w:rPr>
+        <w:t xml:space="preserve"> begin, the user must select where the mailman must begin. The blue circles, or the ‘post offices’ are the only locations where the mailman can go to – clicking on them will set the starting location to it. Pressing the ‘play’ button, or the arrow pointing towards the right direction located at the bottom-left corner, will execute the application’s procedure until it is done.</w:t>
+      </w:r>
+    </w:p>
+    <w:p>
+      <w:pPr>
+        <w:pStyle w:val="Heading3"/>
+        <w:spacing w:before="120" w:beforeAutospacing="0" w:after="0" w:afterAutospacing="0"/>
+        <w:ind w:left="1080"/>
+        <w:jc w:val="both"/>
+        <w:rPr>
+          <w:b w:val="0"/>
+          <w:sz w:val="22"/>
+          <w:szCs w:val="22"/>
+        </w:rPr>
+      </w:pPr>
+      <w:r>
+        <w:rPr>
+          <w:b w:val="0"/>
+          <w:sz w:val="22"/>
+          <w:szCs w:val="22"/>
+        </w:rPr>
+        <w:t>The procedure of which is as followed: message sorting, where the mailman will arrange its mails before delivering; mail delivery, where the mailman will attempt to locate the designated location and deliver the mail.</w:t>
+      </w:r>
+    </w:p>
+    <w:p>
+      <w:pPr>
+        <w:pStyle w:val="Heading3"/>
+        <w:spacing w:before="120" w:beforeAutospacing="0" w:after="0" w:afterAutospacing="0"/>
+        <w:ind w:left="1080"/>
+        <w:jc w:val="both"/>
+        <w:rPr>
+          <w:b w:val="0"/>
+          <w:sz w:val="22"/>
+          <w:szCs w:val="22"/>
+        </w:rPr>
+      </w:pPr>
+      <w:r>
+        <w:rPr>
+          <w:b w:val="0"/>
+          <w:sz w:val="22"/>
+          <w:szCs w:val="22"/>
+        </w:rPr>
+        <w:t>The mailman will always go to the location’s ‘post office</w:t>
+      </w:r>
+      <w:r>
+        <w:rPr>
+          <w:b w:val="0"/>
+          <w:sz w:val="22"/>
+          <w:szCs w:val="22"/>
+        </w:rPr>
+        <w:t>’ and</w:t>
+      </w:r>
+      <w:r>
+        <w:rPr>
+          <w:b w:val="0"/>
+          <w:sz w:val="22"/>
+          <w:szCs w:val="22"/>
+        </w:rPr>
+        <w:t xml:space="preserve"> will go back to its starting location after finishing.</w:t>
+      </w:r>
+    </w:p>
+    <w:p>
+      <w:pPr>
+        <w:pStyle w:val="Heading3"/>
+        <w:spacing w:before="120" w:beforeAutospacing="0" w:after="0" w:afterAutospacing="0"/>
+        <w:ind w:left="1080"/>
+        <w:jc w:val="both"/>
+        <w:rPr>
+          <w:b w:val="0"/>
+          <w:sz w:val="22"/>
+          <w:szCs w:val="22"/>
+        </w:rPr>
+      </w:pPr>
     </w:p>
     <w:p>
       <w:pPr>
@@ -1149,13 +1086,13 @@
         <w:tblLook w:val="04A0" w:firstRow="1" w:lastRow="0" w:firstColumn="1" w:lastColumn="0" w:noHBand="0" w:noVBand="1"/>
       </w:tblPr>
       <w:tblGrid>
-        <w:gridCol w:w="1798"/>
-        <w:gridCol w:w="7473"/>
+        <w:gridCol w:w="1803"/>
+        <w:gridCol w:w="7468"/>
       </w:tblGrid>
       <w:tr>
         <w:tc>
           <w:tcPr>
-            <w:tcW w:w="1829" w:type="dxa"/>
+            <w:tcW w:w="1803" w:type="dxa"/>
             <w:vAlign w:val="center"/>
           </w:tcPr>
           <w:p>
@@ -1181,7 +1118,7 @@
         </w:tc>
         <w:tc>
           <w:tcPr>
-            <w:tcW w:w="7668" w:type="dxa"/>
+            <w:tcW w:w="7468" w:type="dxa"/>
             <w:vAlign w:val="center"/>
           </w:tcPr>
           <w:p>
@@ -1209,7 +1146,7 @@
       <w:tr>
         <w:tc>
           <w:tcPr>
-            <w:tcW w:w="1829" w:type="dxa"/>
+            <w:tcW w:w="1803" w:type="dxa"/>
             <w:vAlign w:val="center"/>
           </w:tcPr>
           <w:p>
@@ -1228,13 +1165,13 @@
                 <w:sz w:val="22"/>
                 <w:szCs w:val="22"/>
               </w:rPr>
-              <w:t>Mails</w:t>
+              <w:t>Selected Mails</w:t>
             </w:r>
           </w:p>
         </w:tc>
         <w:tc>
           <w:tcPr>
-            <w:tcW w:w="7668" w:type="dxa"/>
+            <w:tcW w:w="7468" w:type="dxa"/>
             <w:vAlign w:val="center"/>
           </w:tcPr>
           <w:p>
@@ -1253,44 +1190,8 @@
                 <w:sz w:val="22"/>
                 <w:szCs w:val="22"/>
               </w:rPr>
-              <w:t>To store all the mails inputted by the user.</w:t>
+              <w:t>Mails that the user has selected. These serve as reference and will not be tampered during the program’s execution.</w:t>
             </w:r>
-          </w:p>
-        </w:tc>
-      </w:tr>
-      <w:tr>
-        <w:tc>
-          <w:tcPr>
-            <w:tcW w:w="1829" w:type="dxa"/>
-            <w:vAlign w:val="center"/>
-          </w:tcPr>
-          <w:p>
-            <w:pPr>
-              <w:pStyle w:val="Heading3"/>
-              <w:spacing w:before="240" w:beforeAutospacing="0" w:after="0" w:afterAutospacing="0"/>
-              <w:rPr>
-                <w:b w:val="0"/>
-                <w:sz w:val="22"/>
-                <w:szCs w:val="22"/>
-              </w:rPr>
-            </w:pPr>
-          </w:p>
-        </w:tc>
-        <w:tc>
-          <w:tcPr>
-            <w:tcW w:w="7668" w:type="dxa"/>
-            <w:vAlign w:val="center"/>
-          </w:tcPr>
-          <w:p>
-            <w:pPr>
-              <w:pStyle w:val="Heading3"/>
-              <w:spacing w:before="240" w:beforeAutospacing="0" w:after="0" w:afterAutospacing="0"/>
-              <w:rPr>
-                <w:b w:val="0"/>
-                <w:sz w:val="22"/>
-                <w:szCs w:val="22"/>
-              </w:rPr>
-            </w:pPr>
           </w:p>
         </w:tc>
       </w:tr>
@@ -1330,7 +1231,7 @@
           <w:sz w:val="22"/>
           <w:szCs w:val="22"/>
         </w:rPr>
-        <w:t>Linked Lists</w:t>
+        <w:t>Stacks</w:t>
       </w:r>
     </w:p>
     <w:tbl>
@@ -1341,13 +1242,13 @@
         <w:tblLook w:val="04A0" w:firstRow="1" w:lastRow="0" w:firstColumn="1" w:lastColumn="0" w:noHBand="0" w:noVBand="1"/>
       </w:tblPr>
       <w:tblGrid>
-        <w:gridCol w:w="1798"/>
-        <w:gridCol w:w="7473"/>
+        <w:gridCol w:w="1797"/>
+        <w:gridCol w:w="7474"/>
       </w:tblGrid>
       <w:tr>
         <w:tc>
           <w:tcPr>
-            <w:tcW w:w="1829" w:type="dxa"/>
+            <w:tcW w:w="1797" w:type="dxa"/>
             <w:vAlign w:val="center"/>
           </w:tcPr>
           <w:p>
@@ -1373,7 +1274,7 @@
         </w:tc>
         <w:tc>
           <w:tcPr>
-            <w:tcW w:w="7668" w:type="dxa"/>
+            <w:tcW w:w="7474" w:type="dxa"/>
             <w:vAlign w:val="center"/>
           </w:tcPr>
           <w:p>
@@ -1401,7 +1302,7 @@
       <w:tr>
         <w:tc>
           <w:tcPr>
-            <w:tcW w:w="1829" w:type="dxa"/>
+            <w:tcW w:w="1797" w:type="dxa"/>
             <w:vAlign w:val="center"/>
           </w:tcPr>
           <w:p>
@@ -1420,13 +1321,13 @@
                 <w:sz w:val="22"/>
                 <w:szCs w:val="22"/>
               </w:rPr>
-              <w:t>Mails</w:t>
+              <w:t>Mails by Post Office</w:t>
             </w:r>
           </w:p>
         </w:tc>
         <w:tc>
           <w:tcPr>
-            <w:tcW w:w="7668" w:type="dxa"/>
+            <w:tcW w:w="7474" w:type="dxa"/>
             <w:vAlign w:val="center"/>
           </w:tcPr>
           <w:p>
@@ -1445,44 +1346,16 @@
                 <w:sz w:val="22"/>
                 <w:szCs w:val="22"/>
               </w:rPr>
-              <w:t>To store all the mails inputted by the user.</w:t>
+              <w:t>Mails sorted via post office. Mails contained must be from the same post office.</w:t>
             </w:r>
-          </w:p>
-        </w:tc>
-      </w:tr>
-      <w:tr>
-        <w:tc>
-          <w:tcPr>
-            <w:tcW w:w="1829" w:type="dxa"/>
-            <w:vAlign w:val="center"/>
-          </w:tcPr>
-          <w:p>
-            <w:pPr>
-              <w:pStyle w:val="Heading3"/>
-              <w:spacing w:before="240" w:beforeAutospacing="0" w:after="0" w:afterAutospacing="0"/>
+            <w:r>
               <w:rPr>
                 <w:b w:val="0"/>
                 <w:sz w:val="22"/>
                 <w:szCs w:val="22"/>
               </w:rPr>
-            </w:pPr>
-          </w:p>
-        </w:tc>
-        <w:tc>
-          <w:tcPr>
-            <w:tcW w:w="7668" w:type="dxa"/>
-            <w:vAlign w:val="center"/>
-          </w:tcPr>
-          <w:p>
-            <w:pPr>
-              <w:pStyle w:val="Heading3"/>
-              <w:spacing w:before="240" w:beforeAutospacing="0" w:after="0" w:afterAutospacing="0"/>
-              <w:rPr>
-                <w:b w:val="0"/>
-                <w:sz w:val="22"/>
-                <w:szCs w:val="22"/>
-              </w:rPr>
-            </w:pPr>
+              <w:t xml:space="preserve"> These are used to arrange the mails by post office, then re-added to the ‘Mailman’s Mails.’</w:t>
+            </w:r>
           </w:p>
         </w:tc>
       </w:tr>
@@ -1491,7 +1364,7 @@
       <w:pPr>
         <w:pStyle w:val="Heading3"/>
         <w:spacing w:before="240" w:beforeAutospacing="0" w:after="0" w:afterAutospacing="0"/>
-        <w:ind w:left="720"/>
+        <w:ind w:left="1519"/>
         <w:jc w:val="both"/>
         <w:rPr>
           <w:b w:val="0"/>
@@ -1522,7 +1395,7 @@
           <w:sz w:val="22"/>
           <w:szCs w:val="22"/>
         </w:rPr>
-        <w:t>Stacks</w:t>
+        <w:t>Queues</w:t>
       </w:r>
     </w:p>
     <w:tbl>
@@ -1533,13 +1406,13 @@
         <w:tblLook w:val="04A0" w:firstRow="1" w:lastRow="0" w:firstColumn="1" w:lastColumn="0" w:noHBand="0" w:noVBand="1"/>
       </w:tblPr>
       <w:tblGrid>
-        <w:gridCol w:w="1798"/>
-        <w:gridCol w:w="7473"/>
+        <w:gridCol w:w="1809"/>
+        <w:gridCol w:w="7462"/>
       </w:tblGrid>
       <w:tr>
         <w:tc>
           <w:tcPr>
-            <w:tcW w:w="1829" w:type="dxa"/>
+            <w:tcW w:w="1809" w:type="dxa"/>
             <w:vAlign w:val="center"/>
           </w:tcPr>
           <w:p>
@@ -1565,7 +1438,7 @@
         </w:tc>
         <w:tc>
           <w:tcPr>
-            <w:tcW w:w="7668" w:type="dxa"/>
+            <w:tcW w:w="7462" w:type="dxa"/>
             <w:vAlign w:val="center"/>
           </w:tcPr>
           <w:p>
@@ -1593,7 +1466,7 @@
       <w:tr>
         <w:tc>
           <w:tcPr>
-            <w:tcW w:w="1829" w:type="dxa"/>
+            <w:tcW w:w="1809" w:type="dxa"/>
             <w:vAlign w:val="center"/>
           </w:tcPr>
           <w:p>
@@ -1612,13 +1485,13 @@
                 <w:sz w:val="22"/>
                 <w:szCs w:val="22"/>
               </w:rPr>
-              <w:t>Mails</w:t>
+              <w:t>Mailman’s Mails</w:t>
             </w:r>
           </w:p>
         </w:tc>
         <w:tc>
           <w:tcPr>
-            <w:tcW w:w="7668" w:type="dxa"/>
+            <w:tcW w:w="7462" w:type="dxa"/>
             <w:vAlign w:val="center"/>
           </w:tcPr>
           <w:p>
@@ -1637,53 +1510,16 @@
                 <w:sz w:val="22"/>
                 <w:szCs w:val="22"/>
               </w:rPr>
-              <w:t>To store all the mails inputted by the user.</w:t>
+              <w:t>Mails that the mailman currently has.</w:t>
             </w:r>
           </w:p>
         </w:tc>
       </w:tr>
-      <w:tr>
-        <w:tc>
-          <w:tcPr>
-            <w:tcW w:w="1829" w:type="dxa"/>
-            <w:vAlign w:val="center"/>
-          </w:tcPr>
-          <w:p>
-            <w:pPr>
-              <w:pStyle w:val="Heading3"/>
-              <w:spacing w:before="240" w:beforeAutospacing="0" w:after="0" w:afterAutospacing="0"/>
-              <w:rPr>
-                <w:b w:val="0"/>
-                <w:sz w:val="22"/>
-                <w:szCs w:val="22"/>
-              </w:rPr>
-            </w:pPr>
-          </w:p>
-        </w:tc>
-        <w:tc>
-          <w:tcPr>
-            <w:tcW w:w="7668" w:type="dxa"/>
-            <w:vAlign w:val="center"/>
-          </w:tcPr>
-          <w:p>
-            <w:pPr>
-              <w:pStyle w:val="Heading3"/>
-              <w:spacing w:before="240" w:beforeAutospacing="0" w:after="0" w:afterAutospacing="0"/>
-              <w:rPr>
-                <w:b w:val="0"/>
-                <w:sz w:val="22"/>
-                <w:szCs w:val="22"/>
-              </w:rPr>
-            </w:pPr>
-          </w:p>
-        </w:tc>
-      </w:tr>
     </w:tbl>
     <w:p>
       <w:pPr>
         <w:pStyle w:val="Heading3"/>
         <w:spacing w:before="240" w:beforeAutospacing="0" w:after="0" w:afterAutospacing="0"/>
-        <w:ind w:left="1519"/>
         <w:jc w:val="both"/>
         <w:rPr>
           <w:b w:val="0"/>
@@ -1691,6 +1527,70 @@
           <w:szCs w:val="22"/>
         </w:rPr>
       </w:pPr>
+    </w:p>
+    <w:p>
+      <w:pPr>
+        <w:tabs>
+          <w:tab w:val="left" w:pos="9030"/>
+        </w:tabs>
+        <w:rPr>
+          <w:sz w:val="22"/>
+          <w:szCs w:val="22"/>
+        </w:rPr>
+      </w:pPr>
+      <w:r>
+        <w:rPr>
+          <w:sz w:val="22"/>
+          <w:szCs w:val="22"/>
+        </w:rPr>
+        <w:tab/>
+      </w:r>
+    </w:p>
+    <w:p>
+      <w:pPr>
+        <w:pStyle w:val="Heading3"/>
+        <w:numPr>
+          <w:ilvl w:val="0"/>
+          <w:numId w:val="6"/>
+        </w:numPr>
+        <w:spacing w:before="240" w:beforeAutospacing="0" w:after="0" w:afterAutospacing="0"/>
+        <w:jc w:val="both"/>
+        <w:rPr>
+          <w:b w:val="0"/>
+          <w:sz w:val="22"/>
+          <w:szCs w:val="22"/>
+        </w:rPr>
+      </w:pPr>
+      <w:r>
+        <w:rPr>
+          <w:b w:val="0"/>
+          <w:sz w:val="22"/>
+          <w:szCs w:val="22"/>
+        </w:rPr>
+        <w:lastRenderedPageBreak/>
+        <w:t>Algorithms</w:t>
+      </w:r>
+    </w:p>
+    <w:p>
+      <w:pPr>
+        <w:pStyle w:val="Heading3"/>
+        <w:spacing w:before="240" w:beforeAutospacing="0" w:after="0" w:afterAutospacing="0"/>
+        <w:ind w:left="720"/>
+        <w:jc w:val="both"/>
+        <w:rPr>
+          <w:b w:val="0"/>
+          <w:sz w:val="22"/>
+          <w:szCs w:val="22"/>
+        </w:rPr>
+      </w:pPr>
+      <w:r>
+        <w:rPr>
+          <w:b w:val="0"/>
+          <w:sz w:val="22"/>
+          <w:szCs w:val="22"/>
+        </w:rPr>
+        <w:t>In this chapter the different searching and/or sorting algorithms that you used in your program are presented.</w:t>
+      </w:r>
     </w:p>
     <w:p>
       <w:pPr>
@@ -1714,7 +1614,7 @@
           <w:sz w:val="22"/>
           <w:szCs w:val="22"/>
         </w:rPr>
-        <w:t>Queues</w:t>
+        <w:t>Searching Algorithms</w:t>
       </w:r>
     </w:p>
     <w:tbl>
@@ -1725,13 +1625,13 @@
         <w:tblLook w:val="04A0" w:firstRow="1" w:lastRow="0" w:firstColumn="1" w:lastColumn="0" w:noHBand="0" w:noVBand="1"/>
       </w:tblPr>
       <w:tblGrid>
-        <w:gridCol w:w="1798"/>
-        <w:gridCol w:w="7473"/>
+        <w:gridCol w:w="1624"/>
+        <w:gridCol w:w="7647"/>
       </w:tblGrid>
       <w:tr>
         <w:tc>
           <w:tcPr>
-            <w:tcW w:w="1829" w:type="dxa"/>
+            <w:tcW w:w="1624" w:type="dxa"/>
             <w:vAlign w:val="center"/>
           </w:tcPr>
           <w:p>
@@ -1757,7 +1657,7 @@
         </w:tc>
         <w:tc>
           <w:tcPr>
-            <w:tcW w:w="7668" w:type="dxa"/>
+            <w:tcW w:w="7647" w:type="dxa"/>
             <w:vAlign w:val="center"/>
           </w:tcPr>
           <w:p>
@@ -1785,7 +1685,7 @@
       <w:tr>
         <w:tc>
           <w:tcPr>
-            <w:tcW w:w="1829" w:type="dxa"/>
+            <w:tcW w:w="1624" w:type="dxa"/>
             <w:vAlign w:val="center"/>
           </w:tcPr>
           <w:p>
@@ -1804,13 +1704,13 @@
                 <w:sz w:val="22"/>
                 <w:szCs w:val="22"/>
               </w:rPr>
-              <w:t>Mails</w:t>
+              <w:t>Linear</w:t>
             </w:r>
           </w:p>
         </w:tc>
         <w:tc>
           <w:tcPr>
-            <w:tcW w:w="7668" w:type="dxa"/>
+            <w:tcW w:w="7647" w:type="dxa"/>
             <w:vAlign w:val="center"/>
           </w:tcPr>
           <w:p>
@@ -1829,52 +1729,17 @@
                 <w:sz w:val="22"/>
                 <w:szCs w:val="22"/>
               </w:rPr>
-              <w:t>To store all the mails inputted by the user.</w:t>
+              <w:t>Used to search which post office is the mailman starting from.</w:t>
             </w:r>
           </w:p>
         </w:tc>
       </w:tr>
-      <w:tr>
-        <w:tc>
-          <w:tcPr>
-            <w:tcW w:w="1829" w:type="dxa"/>
-            <w:vAlign w:val="center"/>
-          </w:tcPr>
-          <w:p>
-            <w:pPr>
-              <w:pStyle w:val="Heading3"/>
-              <w:spacing w:before="240" w:beforeAutospacing="0" w:after="0" w:afterAutospacing="0"/>
-              <w:rPr>
-                <w:b w:val="0"/>
-                <w:sz w:val="22"/>
-                <w:szCs w:val="22"/>
-              </w:rPr>
-            </w:pPr>
-          </w:p>
-        </w:tc>
-        <w:tc>
-          <w:tcPr>
-            <w:tcW w:w="7668" w:type="dxa"/>
-            <w:vAlign w:val="center"/>
-          </w:tcPr>
-          <w:p>
-            <w:pPr>
-              <w:pStyle w:val="Heading3"/>
-              <w:spacing w:before="240" w:beforeAutospacing="0" w:after="0" w:afterAutospacing="0"/>
-              <w:rPr>
-                <w:b w:val="0"/>
-                <w:sz w:val="22"/>
-                <w:szCs w:val="22"/>
-              </w:rPr>
-            </w:pPr>
-          </w:p>
-        </w:tc>
-      </w:tr>
     </w:tbl>
     <w:p>
       <w:pPr>
         <w:pStyle w:val="Heading3"/>
         <w:spacing w:before="240" w:beforeAutospacing="0" w:after="0" w:afterAutospacing="0"/>
+        <w:ind w:left="1519"/>
         <w:jc w:val="both"/>
         <w:rPr>
           <w:b w:val="0"/>
@@ -1882,69 +1747,6 @@
           <w:szCs w:val="22"/>
         </w:rPr>
       </w:pPr>
-    </w:p>
-    <w:p>
-      <w:pPr>
-        <w:tabs>
-          <w:tab w:val="left" w:pos="9030"/>
-        </w:tabs>
-        <w:rPr>
-          <w:sz w:val="22"/>
-          <w:szCs w:val="22"/>
-        </w:rPr>
-      </w:pPr>
-      <w:r>
-        <w:rPr>
-          <w:sz w:val="22"/>
-          <w:szCs w:val="22"/>
-        </w:rPr>
-        <w:tab/>
-      </w:r>
-    </w:p>
-    <w:p>
-      <w:pPr>
-        <w:pStyle w:val="Heading3"/>
-        <w:numPr>
-          <w:ilvl w:val="0"/>
-          <w:numId w:val="6"/>
-        </w:numPr>
-        <w:spacing w:before="240" w:beforeAutospacing="0" w:after="0" w:afterAutospacing="0"/>
-        <w:jc w:val="both"/>
-        <w:rPr>
-          <w:b w:val="0"/>
-          <w:sz w:val="22"/>
-          <w:szCs w:val="22"/>
-        </w:rPr>
-      </w:pPr>
-      <w:r>
-        <w:rPr>
-          <w:b w:val="0"/>
-          <w:sz w:val="22"/>
-          <w:szCs w:val="22"/>
-        </w:rPr>
-        <w:t>Algorithms</w:t>
-      </w:r>
-    </w:p>
-    <w:p>
-      <w:pPr>
-        <w:pStyle w:val="Heading3"/>
-        <w:spacing w:before="240" w:beforeAutospacing="0" w:after="0" w:afterAutospacing="0"/>
-        <w:ind w:left="720"/>
-        <w:jc w:val="both"/>
-        <w:rPr>
-          <w:b w:val="0"/>
-          <w:sz w:val="22"/>
-          <w:szCs w:val="22"/>
-        </w:rPr>
-      </w:pPr>
-      <w:r>
-        <w:rPr>
-          <w:b w:val="0"/>
-          <w:sz w:val="22"/>
-          <w:szCs w:val="22"/>
-        </w:rPr>
-        <w:t>In this chapter the different searching and/or sorting algorithms that you used in your program are presented.</w:t>
-      </w:r>
     </w:p>
     <w:p>
       <w:pPr>
@@ -1968,7 +1770,7 @@
           <w:sz w:val="22"/>
           <w:szCs w:val="22"/>
         </w:rPr>
-        <w:t>Searching Algorithms</w:t>
+        <w:t>Sorting Algorithms</w:t>
       </w:r>
     </w:p>
     <w:tbl>
@@ -1979,13 +1781,13 @@
         <w:tblLook w:val="04A0" w:firstRow="1" w:lastRow="0" w:firstColumn="1" w:lastColumn="0" w:noHBand="0" w:noVBand="1"/>
       </w:tblPr>
       <w:tblGrid>
-        <w:gridCol w:w="1624"/>
-        <w:gridCol w:w="7647"/>
+        <w:gridCol w:w="1626"/>
+        <w:gridCol w:w="7645"/>
       </w:tblGrid>
       <w:tr>
         <w:tc>
           <w:tcPr>
-            <w:tcW w:w="1649" w:type="dxa"/>
+            <w:tcW w:w="1626" w:type="dxa"/>
             <w:vAlign w:val="center"/>
           </w:tcPr>
           <w:p>
@@ -2005,14 +1807,13 @@
                 <w:sz w:val="22"/>
                 <w:szCs w:val="22"/>
               </w:rPr>
-              <w:lastRenderedPageBreak/>
               <w:t>Name</w:t>
             </w:r>
           </w:p>
         </w:tc>
         <w:tc>
           <w:tcPr>
-            <w:tcW w:w="7848" w:type="dxa"/>
+            <w:tcW w:w="7645" w:type="dxa"/>
             <w:vAlign w:val="center"/>
           </w:tcPr>
           <w:p>
@@ -2040,191 +1841,7 @@
       <w:tr>
         <w:tc>
           <w:tcPr>
-            <w:tcW w:w="1649" w:type="dxa"/>
-            <w:vAlign w:val="center"/>
-          </w:tcPr>
-          <w:p>
-            <w:pPr>
-              <w:pStyle w:val="Heading3"/>
-              <w:spacing w:before="240" w:beforeAutospacing="0" w:after="0" w:afterAutospacing="0"/>
-              <w:rPr>
-                <w:b w:val="0"/>
-                <w:sz w:val="22"/>
-                <w:szCs w:val="22"/>
-              </w:rPr>
-            </w:pPr>
-            <w:r>
-              <w:rPr>
-                <w:b w:val="0"/>
-                <w:sz w:val="22"/>
-                <w:szCs w:val="22"/>
-              </w:rPr>
-              <w:t>Linear</w:t>
-            </w:r>
-          </w:p>
-        </w:tc>
-        <w:tc>
-          <w:tcPr>
-            <w:tcW w:w="7848" w:type="dxa"/>
-            <w:vAlign w:val="center"/>
-          </w:tcPr>
-          <w:p>
-            <w:pPr>
-              <w:pStyle w:val="Heading3"/>
-              <w:spacing w:before="240" w:beforeAutospacing="0" w:after="0" w:afterAutospacing="0"/>
-              <w:rPr>
-                <w:b w:val="0"/>
-                <w:sz w:val="22"/>
-                <w:szCs w:val="22"/>
-              </w:rPr>
-            </w:pPr>
-          </w:p>
-        </w:tc>
-      </w:tr>
-      <w:tr>
-        <w:tc>
-          <w:tcPr>
-            <w:tcW w:w="1649" w:type="dxa"/>
-            <w:vAlign w:val="center"/>
-          </w:tcPr>
-          <w:p>
-            <w:pPr>
-              <w:pStyle w:val="Heading3"/>
-              <w:spacing w:before="240" w:beforeAutospacing="0" w:after="0" w:afterAutospacing="0"/>
-              <w:rPr>
-                <w:b w:val="0"/>
-                <w:sz w:val="22"/>
-                <w:szCs w:val="22"/>
-              </w:rPr>
-            </w:pPr>
-          </w:p>
-        </w:tc>
-        <w:tc>
-          <w:tcPr>
-            <w:tcW w:w="7848" w:type="dxa"/>
-            <w:vAlign w:val="center"/>
-          </w:tcPr>
-          <w:p>
-            <w:pPr>
-              <w:pStyle w:val="Heading3"/>
-              <w:spacing w:before="240" w:beforeAutospacing="0" w:after="0" w:afterAutospacing="0"/>
-              <w:rPr>
-                <w:b w:val="0"/>
-                <w:sz w:val="22"/>
-                <w:szCs w:val="22"/>
-              </w:rPr>
-            </w:pPr>
-          </w:p>
-        </w:tc>
-      </w:tr>
-    </w:tbl>
-    <w:p>
-      <w:pPr>
-        <w:pStyle w:val="Heading3"/>
-        <w:spacing w:before="240" w:beforeAutospacing="0" w:after="0" w:afterAutospacing="0"/>
-        <w:ind w:left="1519"/>
-        <w:jc w:val="both"/>
-        <w:rPr>
-          <w:b w:val="0"/>
-          <w:sz w:val="22"/>
-          <w:szCs w:val="22"/>
-        </w:rPr>
-      </w:pPr>
-    </w:p>
-    <w:p>
-      <w:pPr>
-        <w:pStyle w:val="Heading3"/>
-        <w:numPr>
-          <w:ilvl w:val="1"/>
-          <w:numId w:val="6"/>
-        </w:numPr>
-        <w:spacing w:before="240" w:beforeAutospacing="0" w:after="0" w:afterAutospacing="0"/>
-        <w:ind w:left="1519" w:hanging="442"/>
-        <w:jc w:val="both"/>
-        <w:rPr>
-          <w:b w:val="0"/>
-          <w:sz w:val="22"/>
-          <w:szCs w:val="22"/>
-        </w:rPr>
-      </w:pPr>
-      <w:r>
-        <w:rPr>
-          <w:b w:val="0"/>
-          <w:sz w:val="22"/>
-          <w:szCs w:val="22"/>
-        </w:rPr>
-        <w:t>Sorting Algorithms</w:t>
-      </w:r>
-    </w:p>
-    <w:tbl>
-      <w:tblPr>
-        <w:tblStyle w:val="TableGrid"/>
-        <w:tblW w:w="0" w:type="auto"/>
-        <w:tblInd w:w="1519" w:type="dxa"/>
-        <w:tblLook w:val="04A0" w:firstRow="1" w:lastRow="0" w:firstColumn="1" w:lastColumn="0" w:noHBand="0" w:noVBand="1"/>
-      </w:tblPr>
-      <w:tblGrid>
-        <w:gridCol w:w="1626"/>
-        <w:gridCol w:w="7645"/>
-      </w:tblGrid>
-      <w:tr>
-        <w:tc>
-          <w:tcPr>
-            <w:tcW w:w="1649" w:type="dxa"/>
-            <w:vAlign w:val="center"/>
-          </w:tcPr>
-          <w:p>
-            <w:pPr>
-              <w:pStyle w:val="Heading3"/>
-              <w:spacing w:before="240" w:beforeAutospacing="0" w:after="0" w:afterAutospacing="0"/>
-              <w:jc w:val="center"/>
-              <w:rPr>
-                <w:b w:val="0"/>
-                <w:sz w:val="22"/>
-                <w:szCs w:val="22"/>
-              </w:rPr>
-            </w:pPr>
-            <w:r>
-              <w:rPr>
-                <w:b w:val="0"/>
-                <w:sz w:val="22"/>
-                <w:szCs w:val="22"/>
-              </w:rPr>
-              <w:t>Name</w:t>
-            </w:r>
-          </w:p>
-        </w:tc>
-        <w:tc>
-          <w:tcPr>
-            <w:tcW w:w="7848" w:type="dxa"/>
-            <w:vAlign w:val="center"/>
-          </w:tcPr>
-          <w:p>
-            <w:pPr>
-              <w:pStyle w:val="Heading3"/>
-              <w:spacing w:before="240" w:beforeAutospacing="0" w:after="0" w:afterAutospacing="0"/>
-              <w:jc w:val="center"/>
-              <w:rPr>
-                <w:b w:val="0"/>
-                <w:sz w:val="22"/>
-                <w:szCs w:val="22"/>
-              </w:rPr>
-            </w:pPr>
-            <w:r>
-              <w:rPr>
-                <w:b w:val="0"/>
-                <w:sz w:val="22"/>
-                <w:szCs w:val="22"/>
-              </w:rPr>
-              <w:t>Purpose</w:t>
-            </w:r>
-          </w:p>
-        </w:tc>
-      </w:tr>
-      <w:tr>
-        <w:tc>
-          <w:tcPr>
-            <w:tcW w:w="1649" w:type="dxa"/>
+            <w:tcW w:w="1626" w:type="dxa"/>
             <w:vAlign w:val="center"/>
           </w:tcPr>
           <w:p>
@@ -2249,7 +1866,7 @@
         </w:tc>
         <w:tc>
           <w:tcPr>
-            <w:tcW w:w="7848" w:type="dxa"/>
+            <w:tcW w:w="7645" w:type="dxa"/>
             <w:vAlign w:val="center"/>
           </w:tcPr>
           <w:p>
@@ -2262,42 +1879,22 @@
                 <w:szCs w:val="22"/>
               </w:rPr>
             </w:pPr>
-          </w:p>
-        </w:tc>
-      </w:tr>
-      <w:tr>
-        <w:tc>
-          <w:tcPr>
-            <w:tcW w:w="1649" w:type="dxa"/>
-            <w:vAlign w:val="center"/>
-          </w:tcPr>
-          <w:p>
-            <w:pPr>
-              <w:pStyle w:val="Heading3"/>
-              <w:spacing w:before="240" w:beforeAutospacing="0" w:after="0" w:afterAutospacing="0"/>
+            <w:r>
               <w:rPr>
                 <w:b w:val="0"/>
                 <w:sz w:val="22"/>
                 <w:szCs w:val="22"/>
               </w:rPr>
-            </w:pPr>
-          </w:p>
-        </w:tc>
-        <w:tc>
-          <w:tcPr>
-            <w:tcW w:w="7848" w:type="dxa"/>
-            <w:vAlign w:val="center"/>
-          </w:tcPr>
-          <w:p>
-            <w:pPr>
-              <w:pStyle w:val="Heading3"/>
-              <w:spacing w:before="240" w:beforeAutospacing="0" w:after="0" w:afterAutospacing="0"/>
+              <w:t xml:space="preserve">Used for sorting the </w:t>
+            </w:r>
+            <w:r>
               <w:rPr>
                 <w:b w:val="0"/>
                 <w:sz w:val="22"/>
                 <w:szCs w:val="22"/>
               </w:rPr>
-            </w:pPr>
+              <w:t>mails by distance or time created.</w:t>
+            </w:r>
           </w:p>
         </w:tc>
       </w:tr>
@@ -2364,23 +1961,23 @@
       <w:pPr>
         <w:pStyle w:val="Heading3"/>
         <w:spacing w:before="240" w:beforeAutospacing="0" w:after="0" w:afterAutospacing="0"/>
-        <w:ind w:left="720"/>
-        <w:jc w:val="center"/>
-        <w:rPr>
-          <w:b w:val="0"/>
-          <w:sz w:val="22"/>
-          <w:szCs w:val="22"/>
-        </w:rPr>
-      </w:pPr>
-      <w:r>
-        <w:rPr>
-          <w:noProof/>
+        <w:rPr>
+          <w:b w:val="0"/>
+          <w:sz w:val="22"/>
+          <w:szCs w:val="22"/>
+        </w:rPr>
+      </w:pPr>
+      <w:r>
+        <w:rPr>
+          <w:b w:val="0"/>
+          <w:sz w:val="22"/>
+          <w:szCs w:val="22"/>
         </w:rPr>
         <w:drawing>
-          <wp:inline distT="0" distB="0" distL="0" distR="0" wp14:anchorId="4A406464" wp14:editId="74794297">
-            <wp:extent cx="5250925" cy="4943475"/>
+          <wp:inline distT="0" distB="0" distL="0" distR="0" wp14:anchorId="6D8DAD29" wp14:editId="186E6141">
+            <wp:extent cx="6800850" cy="5094340"/>
             <wp:effectExtent l="0" t="0" r="0" b="0"/>
-            <wp:docPr id="1" name="Picture 1" descr="Image result for flowchart"/>
+            <wp:docPr id="1" name="Picture 1"/>
             <wp:cNvGraphicFramePr>
               <a:graphicFrameLocks xmlns:a="http://schemas.openxmlformats.org/drawingml/2006/main" noChangeAspect="1"/>
             </wp:cNvGraphicFramePr>
@@ -2388,36 +1985,23 @@
               <a:graphicData uri="http://schemas.openxmlformats.org/drawingml/2006/picture">
                 <pic:pic xmlns:pic="http://schemas.openxmlformats.org/drawingml/2006/picture">
                   <pic:nvPicPr>
-                    <pic:cNvPr id="0" name="Picture 1" descr="Image result for flowchart"/>
-                    <pic:cNvPicPr>
-                      <a:picLocks noChangeAspect="1" noChangeArrowheads="1"/>
-                    </pic:cNvPicPr>
+                    <pic:cNvPr id="1" name=""/>
+                    <pic:cNvPicPr/>
                   </pic:nvPicPr>
                   <pic:blipFill>
-                    <a:blip r:embed="rId8">
-                      <a:extLst>
-                        <a:ext uri="{28A0092B-C50C-407E-A947-70E740481C1C}">
-                          <a14:useLocalDpi xmlns:a14="http://schemas.microsoft.com/office/drawing/2010/main" val="0"/>
-                        </a:ext>
-                      </a:extLst>
-                    </a:blip>
-                    <a:srcRect/>
+                    <a:blip r:embed="rId8"/>
                     <a:stretch>
                       <a:fillRect/>
                     </a:stretch>
                   </pic:blipFill>
-                  <pic:spPr bwMode="auto">
+                  <pic:spPr>
                     <a:xfrm>
                       <a:off x="0" y="0"/>
-                      <a:ext cx="5262699" cy="4954560"/>
+                      <a:ext cx="6813333" cy="5103691"/>
                     </a:xfrm>
                     <a:prstGeom prst="rect">
                       <a:avLst/>
                     </a:prstGeom>
-                    <a:noFill/>
-                    <a:ln>
-                      <a:noFill/>
-                    </a:ln>
                   </pic:spPr>
                 </pic:pic>
               </a:graphicData>
@@ -2430,6 +2014,60 @@
       <w:pPr>
         <w:pStyle w:val="Heading3"/>
         <w:spacing w:before="240" w:beforeAutospacing="0" w:after="0" w:afterAutospacing="0"/>
+        <w:rPr>
+          <w:b w:val="0"/>
+          <w:sz w:val="22"/>
+          <w:szCs w:val="22"/>
+        </w:rPr>
+      </w:pPr>
+      <w:r>
+        <w:rPr>
+          <w:b w:val="0"/>
+          <w:sz w:val="22"/>
+          <w:szCs w:val="22"/>
+        </w:rPr>
+        <w:lastRenderedPageBreak/>
+        <w:drawing>
+          <wp:inline distT="0" distB="0" distL="0" distR="0" wp14:anchorId="5A7852A2" wp14:editId="6F5A5628">
+            <wp:extent cx="6819900" cy="5108610"/>
+            <wp:effectExtent l="0" t="0" r="0" b="0"/>
+            <wp:docPr id="6" name="Picture 6"/>
+            <wp:cNvGraphicFramePr>
+              <a:graphicFrameLocks xmlns:a="http://schemas.openxmlformats.org/drawingml/2006/main" noChangeAspect="1"/>
+            </wp:cNvGraphicFramePr>
+            <a:graphic xmlns:a="http://schemas.openxmlformats.org/drawingml/2006/main">
+              <a:graphicData uri="http://schemas.openxmlformats.org/drawingml/2006/picture">
+                <pic:pic xmlns:pic="http://schemas.openxmlformats.org/drawingml/2006/picture">
+                  <pic:nvPicPr>
+                    <pic:cNvPr id="1" name=""/>
+                    <pic:cNvPicPr/>
+                  </pic:nvPicPr>
+                  <pic:blipFill>
+                    <a:blip r:embed="rId9"/>
+                    <a:stretch>
+                      <a:fillRect/>
+                    </a:stretch>
+                  </pic:blipFill>
+                  <pic:spPr>
+                    <a:xfrm>
+                      <a:off x="0" y="0"/>
+                      <a:ext cx="6831899" cy="5117598"/>
+                    </a:xfrm>
+                    <a:prstGeom prst="rect">
+                      <a:avLst/>
+                    </a:prstGeom>
+                  </pic:spPr>
+                </pic:pic>
+              </a:graphicData>
+            </a:graphic>
+          </wp:inline>
+        </w:drawing>
+      </w:r>
+    </w:p>
+    <w:p>
+      <w:pPr>
+        <w:pStyle w:val="Heading3"/>
+        <w:spacing w:before="240" w:beforeAutospacing="0" w:after="0" w:afterAutospacing="0"/>
         <w:ind w:left="720"/>
         <w:jc w:val="center"/>
         <w:rPr>
@@ -2446,6 +2084,138 @@
         </w:rPr>
         <w:t>Figure 1. Sample Flowchart</w:t>
       </w:r>
+    </w:p>
+    <w:p>
+      <w:pPr>
+        <w:pStyle w:val="Heading3"/>
+        <w:spacing w:before="240" w:beforeAutospacing="0" w:after="0" w:afterAutospacing="0"/>
+        <w:rPr>
+          <w:b w:val="0"/>
+          <w:sz w:val="22"/>
+          <w:szCs w:val="22"/>
+        </w:rPr>
+      </w:pPr>
+    </w:p>
+    <w:p>
+      <w:pPr>
+        <w:pStyle w:val="Heading3"/>
+        <w:spacing w:before="240" w:beforeAutospacing="0" w:after="0" w:afterAutospacing="0"/>
+        <w:rPr>
+          <w:b w:val="0"/>
+          <w:sz w:val="22"/>
+          <w:szCs w:val="22"/>
+        </w:rPr>
+      </w:pPr>
+    </w:p>
+    <w:p>
+      <w:pPr>
+        <w:pStyle w:val="Heading3"/>
+        <w:spacing w:before="240" w:beforeAutospacing="0" w:after="0" w:afterAutospacing="0"/>
+        <w:rPr>
+          <w:b w:val="0"/>
+          <w:sz w:val="22"/>
+          <w:szCs w:val="22"/>
+        </w:rPr>
+      </w:pPr>
+    </w:p>
+    <w:p>
+      <w:pPr>
+        <w:pStyle w:val="Heading3"/>
+        <w:spacing w:before="240" w:beforeAutospacing="0" w:after="0" w:afterAutospacing="0"/>
+        <w:rPr>
+          <w:b w:val="0"/>
+          <w:sz w:val="22"/>
+          <w:szCs w:val="22"/>
+        </w:rPr>
+      </w:pPr>
+    </w:p>
+    <w:p>
+      <w:pPr>
+        <w:pStyle w:val="Heading3"/>
+        <w:spacing w:before="240" w:beforeAutospacing="0" w:after="0" w:afterAutospacing="0"/>
+        <w:rPr>
+          <w:b w:val="0"/>
+          <w:sz w:val="22"/>
+          <w:szCs w:val="22"/>
+        </w:rPr>
+      </w:pPr>
+    </w:p>
+    <w:p>
+      <w:pPr>
+        <w:pStyle w:val="Heading3"/>
+        <w:spacing w:before="240" w:beforeAutospacing="0" w:after="0" w:afterAutospacing="0"/>
+        <w:rPr>
+          <w:b w:val="0"/>
+          <w:sz w:val="22"/>
+          <w:szCs w:val="22"/>
+        </w:rPr>
+      </w:pPr>
+    </w:p>
+    <w:p>
+      <w:pPr>
+        <w:pStyle w:val="Heading3"/>
+        <w:spacing w:before="240" w:beforeAutospacing="0" w:after="0" w:afterAutospacing="0"/>
+        <w:rPr>
+          <w:b w:val="0"/>
+          <w:sz w:val="22"/>
+          <w:szCs w:val="22"/>
+        </w:rPr>
+      </w:pPr>
+    </w:p>
+    <w:p>
+      <w:pPr>
+        <w:pStyle w:val="Heading3"/>
+        <w:spacing w:before="240" w:beforeAutospacing="0" w:after="0" w:afterAutospacing="0"/>
+        <w:rPr>
+          <w:b w:val="0"/>
+          <w:sz w:val="22"/>
+          <w:szCs w:val="22"/>
+        </w:rPr>
+      </w:pPr>
+    </w:p>
+    <w:p>
+      <w:pPr>
+        <w:pStyle w:val="Heading3"/>
+        <w:spacing w:before="240" w:beforeAutospacing="0" w:after="0" w:afterAutospacing="0"/>
+        <w:rPr>
+          <w:b w:val="0"/>
+          <w:sz w:val="22"/>
+          <w:szCs w:val="22"/>
+        </w:rPr>
+      </w:pPr>
+    </w:p>
+    <w:p>
+      <w:pPr>
+        <w:pStyle w:val="Heading3"/>
+        <w:spacing w:before="240" w:beforeAutospacing="0" w:after="0" w:afterAutospacing="0"/>
+        <w:rPr>
+          <w:b w:val="0"/>
+          <w:sz w:val="22"/>
+          <w:szCs w:val="22"/>
+        </w:rPr>
+      </w:pPr>
+    </w:p>
+    <w:p>
+      <w:pPr>
+        <w:pStyle w:val="Heading3"/>
+        <w:spacing w:before="240" w:beforeAutospacing="0" w:after="0" w:afterAutospacing="0"/>
+        <w:rPr>
+          <w:b w:val="0"/>
+          <w:sz w:val="22"/>
+          <w:szCs w:val="22"/>
+        </w:rPr>
+      </w:pPr>
+    </w:p>
+    <w:p>
+      <w:pPr>
+        <w:pStyle w:val="Heading3"/>
+        <w:spacing w:before="240" w:beforeAutospacing="0" w:after="0" w:afterAutospacing="0"/>
+        <w:rPr>
+          <w:b w:val="0"/>
+          <w:sz w:val="22"/>
+          <w:szCs w:val="22"/>
+        </w:rPr>
+      </w:pPr>
     </w:p>
     <w:p>
       <w:pPr>
@@ -2468,7 +2238,6 @@
           <w:sz w:val="22"/>
           <w:szCs w:val="22"/>
         </w:rPr>
-        <w:lastRenderedPageBreak/>
         <w:t>Program</w:t>
       </w:r>
       <w:r>
@@ -2486,77 +2255,6 @@
           <w:szCs w:val="22"/>
         </w:rPr>
         <w:t>Features</w:t>
-      </w:r>
-    </w:p>
-    <w:p>
-      <w:pPr>
-        <w:pStyle w:val="Heading3"/>
-        <w:spacing w:before="120" w:beforeAutospacing="0" w:after="0" w:afterAutospacing="0"/>
-        <w:ind w:left="720"/>
-        <w:jc w:val="both"/>
-        <w:rPr>
-          <w:b w:val="0"/>
-          <w:sz w:val="22"/>
-          <w:szCs w:val="22"/>
-        </w:rPr>
-      </w:pPr>
-      <w:r>
-        <w:rPr>
-          <w:b w:val="0"/>
-          <w:sz w:val="22"/>
-          <w:szCs w:val="22"/>
-        </w:rPr>
-        <w:t xml:space="preserve">Describe in </w:t>
-      </w:r>
-      <w:r>
-        <w:rPr>
-          <w:b w:val="0"/>
-          <w:sz w:val="22"/>
-          <w:szCs w:val="22"/>
-        </w:rPr>
-        <w:t xml:space="preserve">detail </w:t>
-      </w:r>
-      <w:r>
-        <w:rPr>
-          <w:b w:val="0"/>
-          <w:sz w:val="22"/>
-          <w:szCs w:val="22"/>
-        </w:rPr>
-        <w:t xml:space="preserve">the things that your program can do. </w:t>
-      </w:r>
-      <w:r>
-        <w:rPr>
-          <w:b w:val="0"/>
-          <w:sz w:val="22"/>
-          <w:szCs w:val="22"/>
-        </w:rPr>
-        <w:t xml:space="preserve">For each function/feature, state the assumptions, </w:t>
-      </w:r>
-      <w:proofErr w:type="gramStart"/>
-      <w:r>
-        <w:rPr>
-          <w:b w:val="0"/>
-          <w:sz w:val="22"/>
-          <w:szCs w:val="22"/>
-        </w:rPr>
-        <w:t>scope</w:t>
-      </w:r>
-      <w:proofErr w:type="gramEnd"/>
-      <w:r>
-        <w:rPr>
-          <w:b w:val="0"/>
-          <w:sz w:val="22"/>
-          <w:szCs w:val="22"/>
-        </w:rPr>
-        <w:t xml:space="preserve"> and limitations. </w:t>
-      </w:r>
-      <w:r>
-        <w:rPr>
-          <w:b w:val="0"/>
-          <w:sz w:val="22"/>
-          <w:szCs w:val="22"/>
-        </w:rPr>
-        <w:t>Include the screenshots of your program as well.</w:t>
       </w:r>
     </w:p>
     <w:p>
@@ -2620,6 +2318,67 @@
         </w:rPr>
         <w:t xml:space="preserve"> input the Map file in CSV (Comma-Separated Values) format. The first line must be the category names, while the rest of the lines must be the data. The program would not be able to read the file if it contains commas that are not separators, if there are extra separators, and if there are missing separators.</w:t>
       </w:r>
+      <w:r>
+        <w:rPr>
+          <w:b w:val="0"/>
+          <w:sz w:val="22"/>
+          <w:szCs w:val="22"/>
+        </w:rPr>
+        <w:t xml:space="preserve"> The user may drop a .csv file directly on the screen or paste the .csv file’s contents into the screen via clipboard (CTRL + C and CTRL + V).</w:t>
+      </w:r>
+    </w:p>
+    <w:p>
+      <w:pPr>
+        <w:pStyle w:val="Heading3"/>
+        <w:spacing w:before="120" w:beforeAutospacing="0" w:after="0" w:afterAutospacing="0"/>
+        <w:rPr>
+          <w:b w:val="0"/>
+          <w:sz w:val="22"/>
+          <w:szCs w:val="22"/>
+        </w:rPr>
+      </w:pPr>
+      <w:r>
+        <w:rPr>
+          <w:b w:val="0"/>
+          <w:sz w:val="22"/>
+          <w:szCs w:val="22"/>
+        </w:rPr>
+        <w:drawing>
+          <wp:inline distT="0" distB="0" distL="0" distR="0" wp14:anchorId="0803653C" wp14:editId="5089314B">
+            <wp:extent cx="6768327" cy="4505325"/>
+            <wp:effectExtent l="0" t="0" r="0" b="0"/>
+            <wp:docPr id="7" name="Picture 7"/>
+            <wp:cNvGraphicFramePr>
+              <a:graphicFrameLocks xmlns:a="http://schemas.openxmlformats.org/drawingml/2006/main" noChangeAspect="1"/>
+            </wp:cNvGraphicFramePr>
+            <a:graphic xmlns:a="http://schemas.openxmlformats.org/drawingml/2006/main">
+              <a:graphicData uri="http://schemas.openxmlformats.org/drawingml/2006/picture">
+                <pic:pic xmlns:pic="http://schemas.openxmlformats.org/drawingml/2006/picture">
+                  <pic:nvPicPr>
+                    <pic:cNvPr id="1" name=""/>
+                    <pic:cNvPicPr/>
+                  </pic:nvPicPr>
+                  <pic:blipFill>
+                    <a:blip r:embed="rId10"/>
+                    <a:stretch>
+                      <a:fillRect/>
+                    </a:stretch>
+                  </pic:blipFill>
+                  <pic:spPr>
+                    <a:xfrm>
+                      <a:off x="0" y="0"/>
+                      <a:ext cx="6790997" cy="4520415"/>
+                    </a:xfrm>
+                    <a:prstGeom prst="rect">
+                      <a:avLst/>
+                    </a:prstGeom>
+                  </pic:spPr>
+                </pic:pic>
+              </a:graphicData>
+            </a:graphic>
+          </wp:inline>
+        </w:drawing>
+      </w:r>
     </w:p>
     <w:p>
       <w:pPr>
@@ -2639,36 +2398,178 @@
           <w:sz w:val="22"/>
           <w:szCs w:val="22"/>
         </w:rPr>
-        <w:t>&lt;Screenshot here&gt;</w:t>
+        <w:t>Figure 2. Read Map File Screenshot</w:t>
       </w:r>
     </w:p>
     <w:p>
       <w:pPr>
         <w:pStyle w:val="Heading3"/>
         <w:spacing w:before="120" w:beforeAutospacing="0" w:after="0" w:afterAutospacing="0"/>
-        <w:ind w:left="1530"/>
-        <w:jc w:val="center"/>
-        <w:rPr>
-          <w:b w:val="0"/>
-          <w:sz w:val="22"/>
-          <w:szCs w:val="22"/>
-        </w:rPr>
-      </w:pPr>
-      <w:r>
-        <w:rPr>
-          <w:b w:val="0"/>
-          <w:sz w:val="22"/>
-          <w:szCs w:val="22"/>
-        </w:rPr>
-        <w:t>Figure 2. Read Map File Screenshot</w:t>
-      </w:r>
+        <w:rPr>
+          <w:b w:val="0"/>
+          <w:sz w:val="22"/>
+          <w:szCs w:val="22"/>
+        </w:rPr>
+      </w:pPr>
     </w:p>
     <w:p>
       <w:pPr>
         <w:pStyle w:val="Heading3"/>
         <w:spacing w:before="120" w:beforeAutospacing="0" w:after="0" w:afterAutospacing="0"/>
-        <w:ind w:left="1530"/>
-        <w:jc w:val="both"/>
+        <w:rPr>
+          <w:b w:val="0"/>
+          <w:sz w:val="22"/>
+          <w:szCs w:val="22"/>
+        </w:rPr>
+      </w:pPr>
+    </w:p>
+    <w:p>
+      <w:pPr>
+        <w:pStyle w:val="Heading3"/>
+        <w:spacing w:before="120" w:beforeAutospacing="0" w:after="0" w:afterAutospacing="0"/>
+        <w:rPr>
+          <w:b w:val="0"/>
+          <w:sz w:val="22"/>
+          <w:szCs w:val="22"/>
+        </w:rPr>
+      </w:pPr>
+    </w:p>
+    <w:p>
+      <w:pPr>
+        <w:pStyle w:val="Heading3"/>
+        <w:spacing w:before="120" w:beforeAutospacing="0" w:after="0" w:afterAutospacing="0"/>
+        <w:rPr>
+          <w:b w:val="0"/>
+          <w:sz w:val="22"/>
+          <w:szCs w:val="22"/>
+        </w:rPr>
+      </w:pPr>
+    </w:p>
+    <w:p>
+      <w:pPr>
+        <w:pStyle w:val="Heading3"/>
+        <w:spacing w:before="120" w:beforeAutospacing="0" w:after="0" w:afterAutospacing="0"/>
+        <w:rPr>
+          <w:b w:val="0"/>
+          <w:sz w:val="22"/>
+          <w:szCs w:val="22"/>
+        </w:rPr>
+      </w:pPr>
+    </w:p>
+    <w:p>
+      <w:pPr>
+        <w:pStyle w:val="Heading3"/>
+        <w:spacing w:before="120" w:beforeAutospacing="0" w:after="0" w:afterAutospacing="0"/>
+        <w:rPr>
+          <w:b w:val="0"/>
+          <w:sz w:val="22"/>
+          <w:szCs w:val="22"/>
+        </w:rPr>
+      </w:pPr>
+    </w:p>
+    <w:p>
+      <w:pPr>
+        <w:pStyle w:val="Heading3"/>
+        <w:spacing w:before="120" w:beforeAutospacing="0" w:after="0" w:afterAutospacing="0"/>
+        <w:rPr>
+          <w:b w:val="0"/>
+          <w:sz w:val="22"/>
+          <w:szCs w:val="22"/>
+        </w:rPr>
+      </w:pPr>
+    </w:p>
+    <w:p>
+      <w:pPr>
+        <w:pStyle w:val="Heading3"/>
+        <w:spacing w:before="120" w:beforeAutospacing="0" w:after="0" w:afterAutospacing="0"/>
+        <w:rPr>
+          <w:b w:val="0"/>
+          <w:sz w:val="22"/>
+          <w:szCs w:val="22"/>
+        </w:rPr>
+      </w:pPr>
+    </w:p>
+    <w:p>
+      <w:pPr>
+        <w:pStyle w:val="Heading3"/>
+        <w:spacing w:before="120" w:beforeAutospacing="0" w:after="0" w:afterAutospacing="0"/>
+        <w:rPr>
+          <w:b w:val="0"/>
+          <w:sz w:val="22"/>
+          <w:szCs w:val="22"/>
+        </w:rPr>
+      </w:pPr>
+    </w:p>
+    <w:p>
+      <w:pPr>
+        <w:pStyle w:val="Heading3"/>
+        <w:spacing w:before="120" w:beforeAutospacing="0" w:after="0" w:afterAutospacing="0"/>
+        <w:rPr>
+          <w:b w:val="0"/>
+          <w:sz w:val="22"/>
+          <w:szCs w:val="22"/>
+        </w:rPr>
+      </w:pPr>
+    </w:p>
+    <w:p>
+      <w:pPr>
+        <w:pStyle w:val="Heading3"/>
+        <w:spacing w:before="120" w:beforeAutospacing="0" w:after="0" w:afterAutospacing="0"/>
+        <w:rPr>
+          <w:b w:val="0"/>
+          <w:sz w:val="22"/>
+          <w:szCs w:val="22"/>
+        </w:rPr>
+      </w:pPr>
+    </w:p>
+    <w:p>
+      <w:pPr>
+        <w:pStyle w:val="Heading3"/>
+        <w:spacing w:before="120" w:beforeAutospacing="0" w:after="0" w:afterAutospacing="0"/>
+        <w:rPr>
+          <w:b w:val="0"/>
+          <w:sz w:val="22"/>
+          <w:szCs w:val="22"/>
+        </w:rPr>
+      </w:pPr>
+    </w:p>
+    <w:p>
+      <w:pPr>
+        <w:pStyle w:val="Heading3"/>
+        <w:spacing w:before="120" w:beforeAutospacing="0" w:after="0" w:afterAutospacing="0"/>
+        <w:rPr>
+          <w:b w:val="0"/>
+          <w:sz w:val="22"/>
+          <w:szCs w:val="22"/>
+        </w:rPr>
+      </w:pPr>
+    </w:p>
+    <w:p>
+      <w:pPr>
+        <w:pStyle w:val="Heading3"/>
+        <w:spacing w:before="120" w:beforeAutospacing="0" w:after="0" w:afterAutospacing="0"/>
+        <w:rPr>
+          <w:b w:val="0"/>
+          <w:sz w:val="22"/>
+          <w:szCs w:val="22"/>
+        </w:rPr>
+      </w:pPr>
+    </w:p>
+    <w:p>
+      <w:pPr>
+        <w:pStyle w:val="Heading3"/>
+        <w:spacing w:before="120" w:beforeAutospacing="0" w:after="0" w:afterAutospacing="0"/>
+        <w:rPr>
+          <w:b w:val="0"/>
+          <w:sz w:val="22"/>
+          <w:szCs w:val="22"/>
+        </w:rPr>
+      </w:pPr>
+    </w:p>
+    <w:p>
+      <w:pPr>
+        <w:pStyle w:val="Heading3"/>
+        <w:spacing w:before="120" w:beforeAutospacing="0" w:after="0" w:afterAutospacing="0"/>
         <w:rPr>
           <w:b w:val="0"/>
           <w:sz w:val="22"/>
@@ -2698,15 +2599,7 @@
           <w:sz w:val="22"/>
           <w:szCs w:val="22"/>
         </w:rPr>
-        <w:t xml:space="preserve">Select </w:t>
-      </w:r>
-      <w:r>
-        <w:rPr>
-          <w:b w:val="0"/>
-          <w:sz w:val="22"/>
-          <w:szCs w:val="22"/>
-        </w:rPr>
-        <w:t>Post Office</w:t>
+        <w:t>Create Mail</w:t>
       </w:r>
     </w:p>
     <w:p>
@@ -2727,15 +2620,61 @@
           <w:sz w:val="22"/>
           <w:szCs w:val="22"/>
         </w:rPr>
-        <w:t xml:space="preserve">The user can select the initial post office from the </w:t>
-      </w:r>
-      <w:r>
-        <w:rPr>
-          <w:b w:val="0"/>
-          <w:sz w:val="22"/>
-          <w:szCs w:val="22"/>
-        </w:rPr>
-        <w:t>4 post offices: Manila City Post Office, Quezon City Post Office, Pasay City Post Office, Makati City Post Office.</w:t>
+        <w:t>The user can create mails to a designated location with the recipient’s name. This also accounts the date and time it was created.</w:t>
+      </w:r>
+    </w:p>
+    <w:p>
+      <w:pPr>
+        <w:pStyle w:val="Heading3"/>
+        <w:spacing w:before="120" w:beforeAutospacing="0" w:after="0" w:afterAutospacing="0"/>
+        <w:jc w:val="both"/>
+        <w:rPr>
+          <w:b w:val="0"/>
+          <w:sz w:val="22"/>
+          <w:szCs w:val="22"/>
+        </w:rPr>
+      </w:pPr>
+      <w:r>
+        <w:rPr>
+          <w:b w:val="0"/>
+          <w:sz w:val="22"/>
+          <w:szCs w:val="22"/>
+        </w:rPr>
+        <w:drawing>
+          <wp:inline distT="0" distB="0" distL="0" distR="0" wp14:anchorId="6F1BF799" wp14:editId="24F70752">
+            <wp:extent cx="6854184" cy="4562475"/>
+            <wp:effectExtent l="0" t="0" r="4445" b="0"/>
+            <wp:docPr id="8" name="Picture 8"/>
+            <wp:cNvGraphicFramePr>
+              <a:graphicFrameLocks xmlns:a="http://schemas.openxmlformats.org/drawingml/2006/main" noChangeAspect="1"/>
+            </wp:cNvGraphicFramePr>
+            <a:graphic xmlns:a="http://schemas.openxmlformats.org/drawingml/2006/main">
+              <a:graphicData uri="http://schemas.openxmlformats.org/drawingml/2006/picture">
+                <pic:pic xmlns:pic="http://schemas.openxmlformats.org/drawingml/2006/picture">
+                  <pic:nvPicPr>
+                    <pic:cNvPr id="1" name=""/>
+                    <pic:cNvPicPr/>
+                  </pic:nvPicPr>
+                  <pic:blipFill>
+                    <a:blip r:embed="rId11"/>
+                    <a:stretch>
+                      <a:fillRect/>
+                    </a:stretch>
+                  </pic:blipFill>
+                  <pic:spPr>
+                    <a:xfrm>
+                      <a:off x="0" y="0"/>
+                      <a:ext cx="6862820" cy="4568223"/>
+                    </a:xfrm>
+                    <a:prstGeom prst="rect">
+                      <a:avLst/>
+                    </a:prstGeom>
+                  </pic:spPr>
+                </pic:pic>
+              </a:graphicData>
+            </a:graphic>
+          </wp:inline>
+        </w:drawing>
       </w:r>
     </w:p>
     <w:p>
@@ -2756,7 +2695,344 @@
           <w:sz w:val="22"/>
           <w:szCs w:val="22"/>
         </w:rPr>
-        <w:t>&lt;Screenshot here&gt;</w:t>
+        <w:t xml:space="preserve">Figure </w:t>
+      </w:r>
+      <w:r>
+        <w:rPr>
+          <w:b w:val="0"/>
+          <w:sz w:val="22"/>
+          <w:szCs w:val="22"/>
+        </w:rPr>
+        <w:t>3</w:t>
+      </w:r>
+      <w:r>
+        <w:rPr>
+          <w:b w:val="0"/>
+          <w:sz w:val="22"/>
+          <w:szCs w:val="22"/>
+        </w:rPr>
+        <w:t>. Read Map File Screenshot</w:t>
+      </w:r>
+    </w:p>
+    <w:p>
+      <w:pPr>
+        <w:pStyle w:val="Heading3"/>
+        <w:spacing w:before="120" w:beforeAutospacing="0" w:after="0" w:afterAutospacing="0"/>
+        <w:rPr>
+          <w:b w:val="0"/>
+          <w:sz w:val="22"/>
+          <w:szCs w:val="22"/>
+        </w:rPr>
+      </w:pPr>
+    </w:p>
+    <w:p>
+      <w:pPr>
+        <w:pStyle w:val="Heading3"/>
+        <w:spacing w:before="120" w:beforeAutospacing="0" w:after="0" w:afterAutospacing="0"/>
+        <w:rPr>
+          <w:b w:val="0"/>
+          <w:sz w:val="22"/>
+          <w:szCs w:val="22"/>
+        </w:rPr>
+      </w:pPr>
+    </w:p>
+    <w:p>
+      <w:pPr>
+        <w:pStyle w:val="Heading3"/>
+        <w:spacing w:before="120" w:beforeAutospacing="0" w:after="0" w:afterAutospacing="0"/>
+        <w:rPr>
+          <w:b w:val="0"/>
+          <w:sz w:val="22"/>
+          <w:szCs w:val="22"/>
+        </w:rPr>
+      </w:pPr>
+    </w:p>
+    <w:p>
+      <w:pPr>
+        <w:pStyle w:val="Heading3"/>
+        <w:spacing w:before="120" w:beforeAutospacing="0" w:after="0" w:afterAutospacing="0"/>
+        <w:rPr>
+          <w:b w:val="0"/>
+          <w:sz w:val="22"/>
+          <w:szCs w:val="22"/>
+        </w:rPr>
+      </w:pPr>
+    </w:p>
+    <w:p>
+      <w:pPr>
+        <w:pStyle w:val="Heading3"/>
+        <w:spacing w:before="120" w:beforeAutospacing="0" w:after="0" w:afterAutospacing="0"/>
+        <w:rPr>
+          <w:b w:val="0"/>
+          <w:sz w:val="22"/>
+          <w:szCs w:val="22"/>
+        </w:rPr>
+      </w:pPr>
+    </w:p>
+    <w:p>
+      <w:pPr>
+        <w:pStyle w:val="Heading3"/>
+        <w:spacing w:before="120" w:beforeAutospacing="0" w:after="0" w:afterAutospacing="0"/>
+        <w:rPr>
+          <w:b w:val="0"/>
+          <w:sz w:val="22"/>
+          <w:szCs w:val="22"/>
+        </w:rPr>
+      </w:pPr>
+    </w:p>
+    <w:p>
+      <w:pPr>
+        <w:pStyle w:val="Heading3"/>
+        <w:spacing w:before="120" w:beforeAutospacing="0" w:after="0" w:afterAutospacing="0"/>
+        <w:rPr>
+          <w:b w:val="0"/>
+          <w:sz w:val="22"/>
+          <w:szCs w:val="22"/>
+        </w:rPr>
+      </w:pPr>
+    </w:p>
+    <w:p>
+      <w:pPr>
+        <w:pStyle w:val="Heading3"/>
+        <w:spacing w:before="120" w:beforeAutospacing="0" w:after="0" w:afterAutospacing="0"/>
+        <w:rPr>
+          <w:b w:val="0"/>
+          <w:sz w:val="22"/>
+          <w:szCs w:val="22"/>
+        </w:rPr>
+      </w:pPr>
+    </w:p>
+    <w:p>
+      <w:pPr>
+        <w:pStyle w:val="Heading3"/>
+        <w:spacing w:before="120" w:beforeAutospacing="0" w:after="0" w:afterAutospacing="0"/>
+        <w:rPr>
+          <w:b w:val="0"/>
+          <w:sz w:val="22"/>
+          <w:szCs w:val="22"/>
+        </w:rPr>
+      </w:pPr>
+    </w:p>
+    <w:p>
+      <w:pPr>
+        <w:pStyle w:val="Heading3"/>
+        <w:spacing w:before="120" w:beforeAutospacing="0" w:after="0" w:afterAutospacing="0"/>
+        <w:rPr>
+          <w:b w:val="0"/>
+          <w:sz w:val="22"/>
+          <w:szCs w:val="22"/>
+        </w:rPr>
+      </w:pPr>
+    </w:p>
+    <w:p>
+      <w:pPr>
+        <w:pStyle w:val="Heading3"/>
+        <w:spacing w:before="120" w:beforeAutospacing="0" w:after="0" w:afterAutospacing="0"/>
+        <w:rPr>
+          <w:b w:val="0"/>
+          <w:sz w:val="22"/>
+          <w:szCs w:val="22"/>
+        </w:rPr>
+      </w:pPr>
+    </w:p>
+    <w:p>
+      <w:pPr>
+        <w:pStyle w:val="Heading3"/>
+        <w:spacing w:before="120" w:beforeAutospacing="0" w:after="0" w:afterAutospacing="0"/>
+        <w:rPr>
+          <w:b w:val="0"/>
+          <w:sz w:val="22"/>
+          <w:szCs w:val="22"/>
+        </w:rPr>
+      </w:pPr>
+    </w:p>
+    <w:p>
+      <w:pPr>
+        <w:pStyle w:val="Heading3"/>
+        <w:spacing w:before="120" w:beforeAutospacing="0" w:after="0" w:afterAutospacing="0"/>
+        <w:rPr>
+          <w:b w:val="0"/>
+          <w:sz w:val="22"/>
+          <w:szCs w:val="22"/>
+        </w:rPr>
+      </w:pPr>
+    </w:p>
+    <w:p>
+      <w:pPr>
+        <w:pStyle w:val="Heading3"/>
+        <w:spacing w:before="120" w:beforeAutospacing="0" w:after="0" w:afterAutospacing="0"/>
+        <w:rPr>
+          <w:b w:val="0"/>
+          <w:sz w:val="22"/>
+          <w:szCs w:val="22"/>
+        </w:rPr>
+      </w:pPr>
+    </w:p>
+    <w:p>
+      <w:pPr>
+        <w:pStyle w:val="Heading3"/>
+        <w:spacing w:before="120" w:beforeAutospacing="0" w:after="0" w:afterAutospacing="0"/>
+        <w:rPr>
+          <w:b w:val="0"/>
+          <w:sz w:val="22"/>
+          <w:szCs w:val="22"/>
+        </w:rPr>
+      </w:pPr>
+    </w:p>
+    <w:p>
+      <w:pPr>
+        <w:pStyle w:val="Heading3"/>
+        <w:spacing w:before="120" w:beforeAutospacing="0" w:after="0" w:afterAutospacing="0"/>
+        <w:rPr>
+          <w:b w:val="0"/>
+          <w:sz w:val="22"/>
+          <w:szCs w:val="22"/>
+        </w:rPr>
+      </w:pPr>
+    </w:p>
+    <w:p>
+      <w:pPr>
+        <w:pStyle w:val="Heading3"/>
+        <w:spacing w:before="120" w:beforeAutospacing="0" w:after="0" w:afterAutospacing="0"/>
+        <w:rPr>
+          <w:b w:val="0"/>
+          <w:sz w:val="22"/>
+          <w:szCs w:val="22"/>
+        </w:rPr>
+      </w:pPr>
+    </w:p>
+    <w:p>
+      <w:pPr>
+        <w:pStyle w:val="Heading3"/>
+        <w:spacing w:before="120" w:beforeAutospacing="0" w:after="0" w:afterAutospacing="0"/>
+        <w:rPr>
+          <w:b w:val="0"/>
+          <w:sz w:val="22"/>
+          <w:szCs w:val="22"/>
+        </w:rPr>
+      </w:pPr>
+    </w:p>
+    <w:p>
+      <w:pPr>
+        <w:pStyle w:val="Heading3"/>
+        <w:numPr>
+          <w:ilvl w:val="1"/>
+          <w:numId w:val="6"/>
+        </w:numPr>
+        <w:spacing w:before="120" w:beforeAutospacing="0" w:after="0" w:afterAutospacing="0"/>
+        <w:ind w:left="1530"/>
+        <w:jc w:val="both"/>
+        <w:rPr>
+          <w:b w:val="0"/>
+          <w:sz w:val="22"/>
+          <w:szCs w:val="22"/>
+        </w:rPr>
+      </w:pPr>
+      <w:r>
+        <w:rPr>
+          <w:b w:val="0"/>
+          <w:sz w:val="22"/>
+          <w:szCs w:val="22"/>
+        </w:rPr>
+        <w:t xml:space="preserve">Select </w:t>
+      </w:r>
+      <w:r>
+        <w:rPr>
+          <w:b w:val="0"/>
+          <w:sz w:val="22"/>
+          <w:szCs w:val="22"/>
+        </w:rPr>
+        <w:t>Post Office</w:t>
+      </w:r>
+    </w:p>
+    <w:p>
+      <w:pPr>
+        <w:pStyle w:val="Heading3"/>
+        <w:spacing w:before="120" w:beforeAutospacing="0" w:after="0" w:afterAutospacing="0"/>
+        <w:ind w:left="1530"/>
+        <w:jc w:val="both"/>
+        <w:rPr>
+          <w:b w:val="0"/>
+          <w:sz w:val="22"/>
+          <w:szCs w:val="22"/>
+        </w:rPr>
+      </w:pPr>
+      <w:r>
+        <w:rPr>
+          <w:b w:val="0"/>
+          <w:sz w:val="22"/>
+          <w:szCs w:val="22"/>
+        </w:rPr>
+        <w:t xml:space="preserve">The user can select the initial post office from the </w:t>
+      </w:r>
+      <w:r>
+        <w:rPr>
+          <w:b w:val="0"/>
+          <w:sz w:val="22"/>
+          <w:szCs w:val="22"/>
+        </w:rPr>
+        <w:t>4 post offices: Manila City Post Office, Quezon City Post Office, Pasay City Post Office, Makati City Post Office.</w:t>
+      </w:r>
+      <w:r>
+        <w:rPr>
+          <w:b w:val="0"/>
+          <w:sz w:val="22"/>
+          <w:szCs w:val="22"/>
+        </w:rPr>
+        <w:t xml:space="preserve"> These are done by clicking the blue circles.</w:t>
+      </w:r>
+    </w:p>
+    <w:p>
+      <w:pPr>
+        <w:pStyle w:val="Heading3"/>
+        <w:spacing w:before="120" w:beforeAutospacing="0" w:after="0" w:afterAutospacing="0"/>
+        <w:rPr>
+          <w:b w:val="0"/>
+          <w:sz w:val="22"/>
+          <w:szCs w:val="22"/>
+        </w:rPr>
+      </w:pPr>
+      <w:r>
+        <w:rPr>
+          <w:b w:val="0"/>
+          <w:sz w:val="22"/>
+          <w:szCs w:val="22"/>
+        </w:rPr>
+        <w:drawing>
+          <wp:inline distT="0" distB="0" distL="0" distR="0" wp14:anchorId="15576457" wp14:editId="32E5EFA8">
+            <wp:extent cx="6838950" cy="4552334"/>
+            <wp:effectExtent l="0" t="0" r="0" b="635"/>
+            <wp:docPr id="9" name="Picture 9"/>
+            <wp:cNvGraphicFramePr>
+              <a:graphicFrameLocks xmlns:a="http://schemas.openxmlformats.org/drawingml/2006/main" noChangeAspect="1"/>
+            </wp:cNvGraphicFramePr>
+            <a:graphic xmlns:a="http://schemas.openxmlformats.org/drawingml/2006/main">
+              <a:graphicData uri="http://schemas.openxmlformats.org/drawingml/2006/picture">
+                <pic:pic xmlns:pic="http://schemas.openxmlformats.org/drawingml/2006/picture">
+                  <pic:nvPicPr>
+                    <pic:cNvPr id="1" name=""/>
+                    <pic:cNvPicPr/>
+                  </pic:nvPicPr>
+                  <pic:blipFill>
+                    <a:blip r:embed="rId12"/>
+                    <a:stretch>
+                      <a:fillRect/>
+                    </a:stretch>
+                  </pic:blipFill>
+                  <pic:spPr>
+                    <a:xfrm>
+                      <a:off x="0" y="0"/>
+                      <a:ext cx="6852432" cy="4561309"/>
+                    </a:xfrm>
+                    <a:prstGeom prst="rect">
+                      <a:avLst/>
+                    </a:prstGeom>
+                  </pic:spPr>
+                </pic:pic>
+              </a:graphicData>
+            </a:graphic>
+          </wp:inline>
+        </w:drawing>
       </w:r>
     </w:p>
     <w:p>
@@ -2777,8 +3053,101 @@
           <w:sz w:val="22"/>
           <w:szCs w:val="22"/>
         </w:rPr>
-        <w:t>Figure 3. Select Post Office Screenshot</w:t>
-      </w:r>
+        <w:t xml:space="preserve">Figure </w:t>
+      </w:r>
+      <w:r>
+        <w:rPr>
+          <w:b w:val="0"/>
+          <w:sz w:val="22"/>
+          <w:szCs w:val="22"/>
+        </w:rPr>
+        <w:t>4</w:t>
+      </w:r>
+      <w:r>
+        <w:rPr>
+          <w:b w:val="0"/>
+          <w:sz w:val="22"/>
+          <w:szCs w:val="22"/>
+        </w:rPr>
+        <w:t>. Select Post Office Screenshot</w:t>
+      </w:r>
+    </w:p>
+    <w:p>
+      <w:pPr>
+        <w:pStyle w:val="Heading3"/>
+        <w:spacing w:before="120" w:beforeAutospacing="0" w:after="0" w:afterAutospacing="0"/>
+        <w:rPr>
+          <w:b w:val="0"/>
+          <w:sz w:val="22"/>
+          <w:szCs w:val="22"/>
+        </w:rPr>
+      </w:pPr>
+    </w:p>
+    <w:p>
+      <w:pPr>
+        <w:pStyle w:val="Heading3"/>
+        <w:spacing w:before="120" w:beforeAutospacing="0" w:after="0" w:afterAutospacing="0"/>
+        <w:rPr>
+          <w:b w:val="0"/>
+          <w:sz w:val="22"/>
+          <w:szCs w:val="22"/>
+        </w:rPr>
+      </w:pPr>
+    </w:p>
+    <w:p>
+      <w:pPr>
+        <w:pStyle w:val="Heading3"/>
+        <w:spacing w:before="120" w:beforeAutospacing="0" w:after="0" w:afterAutospacing="0"/>
+        <w:rPr>
+          <w:b w:val="0"/>
+          <w:sz w:val="22"/>
+          <w:szCs w:val="22"/>
+        </w:rPr>
+      </w:pPr>
+    </w:p>
+    <w:p>
+      <w:pPr>
+        <w:pStyle w:val="Heading3"/>
+        <w:spacing w:before="120" w:beforeAutospacing="0" w:after="0" w:afterAutospacing="0"/>
+        <w:rPr>
+          <w:b w:val="0"/>
+          <w:sz w:val="22"/>
+          <w:szCs w:val="22"/>
+        </w:rPr>
+      </w:pPr>
+    </w:p>
+    <w:p>
+      <w:pPr>
+        <w:pStyle w:val="Heading3"/>
+        <w:spacing w:before="120" w:beforeAutospacing="0" w:after="0" w:afterAutospacing="0"/>
+        <w:rPr>
+          <w:b w:val="0"/>
+          <w:sz w:val="22"/>
+          <w:szCs w:val="22"/>
+        </w:rPr>
+      </w:pPr>
+    </w:p>
+    <w:p>
+      <w:pPr>
+        <w:pStyle w:val="Heading3"/>
+        <w:spacing w:before="120" w:beforeAutospacing="0" w:after="0" w:afterAutospacing="0"/>
+        <w:rPr>
+          <w:b w:val="0"/>
+          <w:sz w:val="22"/>
+          <w:szCs w:val="22"/>
+        </w:rPr>
+      </w:pPr>
+    </w:p>
+    <w:p>
+      <w:pPr>
+        <w:pStyle w:val="Heading3"/>
+        <w:spacing w:before="120" w:beforeAutospacing="0" w:after="0" w:afterAutospacing="0"/>
+        <w:rPr>
+          <w:b w:val="0"/>
+          <w:sz w:val="22"/>
+          <w:szCs w:val="22"/>
+        </w:rPr>
+      </w:pPr>
     </w:p>
     <w:p>
       <w:pPr>
@@ -2801,6 +3170,7 @@
           <w:sz w:val="22"/>
           <w:szCs w:val="22"/>
         </w:rPr>
+        <w:lastRenderedPageBreak/>
         <w:t>References</w:t>
       </w:r>
     </w:p>
@@ -2816,19 +3186,54 @@
           <w:szCs w:val="22"/>
         </w:rPr>
       </w:pPr>
-      <w:r>
-        <w:rPr>
-          <w:b w:val="0"/>
-          <w:sz w:val="22"/>
-          <w:szCs w:val="22"/>
-        </w:rPr>
-        <w:t>Please write all the references in APA format.</w:t>
+      <w:proofErr w:type="spellStart"/>
+      <w:r>
+        <w:rPr>
+          <w:b w:val="0"/>
+          <w:sz w:val="22"/>
+          <w:szCs w:val="22"/>
+        </w:rPr>
+        <w:t>GeeksforGeeks</w:t>
+      </w:r>
+      <w:proofErr w:type="spellEnd"/>
+      <w:r>
+        <w:rPr>
+          <w:b w:val="0"/>
+          <w:sz w:val="22"/>
+          <w:szCs w:val="22"/>
+        </w:rPr>
+        <w:t xml:space="preserve"> (N.D.). </w:t>
+      </w:r>
+      <w:r>
+        <w:rPr>
+          <w:b w:val="0"/>
+          <w:i/>
+          <w:sz w:val="22"/>
+          <w:szCs w:val="22"/>
+        </w:rPr>
+        <w:t>Tag Sort (To get both sorted and original)</w:t>
+      </w:r>
+      <w:r>
+        <w:rPr>
+          <w:b w:val="0"/>
+          <w:sz w:val="22"/>
+          <w:szCs w:val="22"/>
+        </w:rPr>
+        <w:t xml:space="preserve">. Retrieved July 7, 2018 from </w:t>
+      </w:r>
+      <w:r>
+        <w:rPr>
+          <w:b w:val="0"/>
+          <w:sz w:val="22"/>
+          <w:szCs w:val="22"/>
+        </w:rPr>
+        <w:t>https://www.geeksforgeeks.org/tag-sort/</w:t>
       </w:r>
       <w:bookmarkStart w:id="0" w:name="_GoBack"/>
       <w:bookmarkEnd w:id="0"/>
     </w:p>
     <w:sectPr>
-      <w:footerReference w:type="default" r:id="rId9"/>
+      <w:footerReference w:type="default" r:id="rId13"/>
       <w:pgSz w:w="12240" w:h="15840"/>
       <w:pgMar w:top="720" w:right="720" w:bottom="720" w:left="720" w:header="562" w:footer="562" w:gutter="0"/>
       <w:cols w:space="720"/>
@@ -8079,7 +8484,7 @@
 </file>
 
 <file path=customXml/itemProps1.xml><?xml version="1.0" encoding="utf-8"?>
-<ds:datastoreItem xmlns:ds="http://schemas.openxmlformats.org/officeDocument/2006/customXml" ds:itemID="{DAE10A10-0AC5-4638-B3E0-465D0A535911}">
+<ds:datastoreItem xmlns:ds="http://schemas.openxmlformats.org/officeDocument/2006/customXml" ds:itemID="{5C57C8EB-BD7B-46FC-8475-F2874E5E037A}">
   <ds:schemaRefs>
     <ds:schemaRef ds:uri="http://schemas.openxmlformats.org/officeDocument/2006/bibliography"/>
   </ds:schemaRefs>

</xml_diff>